<commit_message>
Scenario -2: customize nginx default content.
</commit_message>
<xml_diff>
--- a/Work+Assignment+21-04-2024.docx
+++ b/Work+Assignment+21-04-2024.docx
@@ -570,8 +570,6 @@
           </wp:inline>
         </w:drawing>
       </w:r>
-      <w:bookmarkStart w:id="0" w:name="_GoBack"/>
-      <w:bookmarkEnd w:id="0"/>
     </w:p>
     <w:p>
       <w:pPr>
@@ -599,7 +597,27 @@
           <w:highlight w:val="yellow"/>
           <w:lang w:val="en-GB"/>
         </w:rPr>
-        <w:t xml:space="preserve">Scenario: </w:t>
+        <w:t>Scenario</w:t>
+      </w:r>
+      <w:r>
+        <w:rPr>
+          <w:b/>
+          <w:sz w:val="28"/>
+          <w:szCs w:val="28"/>
+          <w:highlight w:val="yellow"/>
+          <w:lang w:val="en-GB"/>
+        </w:rPr>
+        <w:t xml:space="preserve"> 1:</w:t>
+      </w:r>
+      <w:r>
+        <w:rPr>
+          <w:b/>
+          <w:sz w:val="28"/>
+          <w:szCs w:val="28"/>
+          <w:highlight w:val="yellow"/>
+          <w:lang w:val="en-GB"/>
+        </w:rPr>
+        <w:t xml:space="preserve"> </w:t>
       </w:r>
       <w:r>
         <w:rPr>
@@ -1058,17 +1076,312 @@
     </w:p>
     <w:p>
       <w:pPr>
-        <w:rPr>
-          <w:lang w:val="en-GB"/>
-        </w:rPr>
-      </w:pPr>
-    </w:p>
-    <w:p>
-      <w:pPr>
-        <w:rPr>
-          <w:lang w:val="en-GB"/>
-        </w:rPr>
-      </w:pPr>
+        <w:pStyle w:val="Heading1"/>
+        <w:rPr>
+          <w:b/>
+          <w:sz w:val="28"/>
+          <w:szCs w:val="28"/>
+          <w:highlight w:val="yellow"/>
+          <w:lang w:val="en-GB"/>
+        </w:rPr>
+      </w:pPr>
+      <w:bookmarkStart w:id="0" w:name="_GoBack"/>
+      <w:r>
+        <w:rPr>
+          <w:b/>
+          <w:sz w:val="28"/>
+          <w:szCs w:val="28"/>
+          <w:highlight w:val="yellow"/>
+          <w:lang w:val="en-GB"/>
+        </w:rPr>
+        <w:t xml:space="preserve">Scenario -2: customize </w:t>
+      </w:r>
+      <w:proofErr w:type="spellStart"/>
+      <w:r>
+        <w:rPr>
+          <w:b/>
+          <w:sz w:val="28"/>
+          <w:szCs w:val="28"/>
+          <w:highlight w:val="yellow"/>
+          <w:lang w:val="en-GB"/>
+        </w:rPr>
+        <w:t>nginx</w:t>
+      </w:r>
+      <w:proofErr w:type="spellEnd"/>
+      <w:r>
+        <w:rPr>
+          <w:b/>
+          <w:sz w:val="28"/>
+          <w:szCs w:val="28"/>
+          <w:highlight w:val="yellow"/>
+          <w:lang w:val="en-GB"/>
+        </w:rPr>
+        <w:t xml:space="preserve"> default content.</w:t>
+      </w:r>
+    </w:p>
+    <w:bookmarkEnd w:id="0"/>
+    <w:p>
+      <w:pPr>
+        <w:rPr>
+          <w:highlight w:val="yellow"/>
+          <w:lang w:val="en-GB"/>
+        </w:rPr>
+      </w:pPr>
+    </w:p>
+    <w:p>
+      <w:pPr>
+        <w:rPr>
+          <w:b/>
+          <w:u w:val="single"/>
+          <w:lang w:val="en-GB"/>
+        </w:rPr>
+      </w:pPr>
+      <w:proofErr w:type="spellStart"/>
+      <w:r>
+        <w:rPr>
+          <w:b/>
+          <w:u w:val="single"/>
+          <w:lang w:val="en-GB"/>
+        </w:rPr>
+        <w:t>Dockerfile</w:t>
+      </w:r>
+      <w:proofErr w:type="spellEnd"/>
+      <w:r>
+        <w:rPr>
+          <w:b/>
+          <w:u w:val="single"/>
+          <w:lang w:val="en-GB"/>
+        </w:rPr>
+        <w:t>:</w:t>
+      </w:r>
+    </w:p>
+    <w:p>
+      <w:pPr>
+        <w:rPr>
+          <w:lang w:val="en-GB"/>
+        </w:rPr>
+      </w:pPr>
+      <w:r>
+        <w:rPr>
+          <w:lang w:val="en-GB"/>
+        </w:rPr>
+        <w:t>FROM ubuntu</w:t>
+      </w:r>
+    </w:p>
+    <w:p>
+      <w:pPr>
+        <w:rPr>
+          <w:lang w:val="en-GB"/>
+        </w:rPr>
+      </w:pPr>
+      <w:r>
+        <w:rPr>
+          <w:lang w:val="en-GB"/>
+        </w:rPr>
+        <w:t>MAINTAINER name email</w:t>
+      </w:r>
+    </w:p>
+    <w:p>
+      <w:pPr>
+        <w:rPr>
+          <w:lang w:val="en-GB"/>
+        </w:rPr>
+      </w:pPr>
+      <w:r>
+        <w:rPr>
+          <w:lang w:val="en-GB"/>
+        </w:rPr>
+        <w:t>WORKDIR /</w:t>
+      </w:r>
+    </w:p>
+    <w:p>
+      <w:pPr>
+        <w:rPr>
+          <w:lang w:val="en-GB"/>
+        </w:rPr>
+      </w:pPr>
+      <w:r>
+        <w:rPr>
+          <w:lang w:val="en-GB"/>
+        </w:rPr>
+        <w:t>RUN apt update</w:t>
+      </w:r>
+    </w:p>
+    <w:p>
+      <w:pPr>
+        <w:rPr>
+          <w:lang w:val="en-GB"/>
+        </w:rPr>
+      </w:pPr>
+      <w:r>
+        <w:rPr>
+          <w:lang w:val="en-GB"/>
+        </w:rPr>
+        <w:t xml:space="preserve">RUN apt install </w:t>
+      </w:r>
+      <w:proofErr w:type="spellStart"/>
+      <w:r>
+        <w:rPr>
+          <w:lang w:val="en-GB"/>
+        </w:rPr>
+        <w:t>nginx</w:t>
+      </w:r>
+      <w:proofErr w:type="spellEnd"/>
+      <w:r>
+        <w:rPr>
+          <w:lang w:val="en-GB"/>
+        </w:rPr>
+        <w:t xml:space="preserve"> -y</w:t>
+      </w:r>
+    </w:p>
+    <w:p>
+      <w:pPr>
+        <w:rPr>
+          <w:lang w:val="en-GB"/>
+        </w:rPr>
+      </w:pPr>
+      <w:r>
+        <w:rPr>
+          <w:lang w:val="en-GB"/>
+        </w:rPr>
+        <w:t>ENV NGINX_PATH="/var/www/html"</w:t>
+      </w:r>
+    </w:p>
+    <w:p>
+      <w:pPr>
+        <w:rPr>
+          <w:lang w:val="en-GB"/>
+        </w:rPr>
+      </w:pPr>
+      <w:r>
+        <w:rPr>
+          <w:lang w:val="en-GB"/>
+        </w:rPr>
+        <w:t>COPY index.html $NGINX_PATH</w:t>
+      </w:r>
+    </w:p>
+    <w:p>
+      <w:pPr>
+        <w:rPr>
+          <w:lang w:val="en-GB"/>
+        </w:rPr>
+      </w:pPr>
+      <w:r>
+        <w:rPr>
+          <w:lang w:val="en-GB"/>
+        </w:rPr>
+        <w:t xml:space="preserve">ADD </w:t>
+      </w:r>
+      <w:proofErr w:type="gramStart"/>
+      <w:r>
+        <w:rPr>
+          <w:lang w:val="en-GB"/>
+        </w:rPr>
+        <w:t>test.txt .</w:t>
+      </w:r>
+      <w:proofErr w:type="gramEnd"/>
+    </w:p>
+    <w:p>
+      <w:pPr>
+        <w:rPr>
+          <w:lang w:val="en-GB"/>
+        </w:rPr>
+      </w:pPr>
+      <w:r>
+        <w:rPr>
+          <w:lang w:val="en-GB"/>
+        </w:rPr>
+        <w:t xml:space="preserve">ADD </w:t>
+      </w:r>
+      <w:proofErr w:type="gramStart"/>
+      <w:r>
+        <w:rPr>
+          <w:lang w:val="en-GB"/>
+        </w:rPr>
+        <w:t>https://example.com/index.html .</w:t>
+      </w:r>
+      <w:proofErr w:type="gramEnd"/>
+    </w:p>
+    <w:p>
+      <w:pPr>
+        <w:rPr>
+          <w:lang w:val="en-GB"/>
+        </w:rPr>
+      </w:pPr>
+      <w:r>
+        <w:rPr>
+          <w:lang w:val="en-GB"/>
+        </w:rPr>
+        <w:t>ENTRYPOINT ["</w:t>
+      </w:r>
+      <w:proofErr w:type="spellStart"/>
+      <w:r>
+        <w:rPr>
+          <w:lang w:val="en-GB"/>
+        </w:rPr>
+        <w:t>nginx</w:t>
+      </w:r>
+      <w:proofErr w:type="spellEnd"/>
+      <w:r>
+        <w:rPr>
+          <w:lang w:val="en-GB"/>
+        </w:rPr>
+        <w:t>", "-g", "daemon off;"]</w:t>
+      </w:r>
+    </w:p>
+    <w:p>
+      <w:pPr>
+        <w:rPr>
+          <w:lang w:val="en-GB"/>
+        </w:rPr>
+      </w:pPr>
+    </w:p>
+    <w:p>
+      <w:pPr>
+        <w:rPr>
+          <w:lang w:val="en-GB"/>
+        </w:rPr>
+      </w:pPr>
+      <w:r>
+        <w:rPr>
+          <w:noProof/>
+        </w:rPr>
+        <w:drawing>
+          <wp:inline distT="0" distB="0" distL="0" distR="0" wp14:anchorId="2AA132AF" wp14:editId="052237CC">
+            <wp:extent cx="4705350" cy="1295400"/>
+            <wp:effectExtent l="0" t="0" r="0" b="0"/>
+            <wp:docPr id="2" name="Picture 2"/>
+            <wp:cNvGraphicFramePr>
+              <a:graphicFrameLocks xmlns:a="http://schemas.openxmlformats.org/drawingml/2006/main" noChangeAspect="1"/>
+            </wp:cNvGraphicFramePr>
+            <a:graphic xmlns:a="http://schemas.openxmlformats.org/drawingml/2006/main">
+              <a:graphicData uri="http://schemas.openxmlformats.org/drawingml/2006/picture">
+                <pic:pic xmlns:pic="http://schemas.openxmlformats.org/drawingml/2006/picture">
+                  <pic:nvPicPr>
+                    <pic:cNvPr id="1" name=""/>
+                    <pic:cNvPicPr/>
+                  </pic:nvPicPr>
+                  <pic:blipFill>
+                    <a:blip r:embed="rId14"/>
+                    <a:stretch>
+                      <a:fillRect/>
+                    </a:stretch>
+                  </pic:blipFill>
+                  <pic:spPr>
+                    <a:xfrm>
+                      <a:off x="0" y="0"/>
+                      <a:ext cx="4705350" cy="1295400"/>
+                    </a:xfrm>
+                    <a:prstGeom prst="rect">
+                      <a:avLst/>
+                    </a:prstGeom>
+                  </pic:spPr>
+                </pic:pic>
+              </a:graphicData>
+            </a:graphic>
+          </wp:inline>
+        </w:drawing>
+      </w:r>
     </w:p>
     <w:sectPr>
       <w:pgSz w:w="11906" w:h="16838"/>

</xml_diff>